<commit_message>
v1 74 new plot
</commit_message>
<xml_diff>
--- a/documents/draft/paper_v3.docx
+++ b/documents/draft/paper_v3.docx
@@ -7034,7 +7034,6 @@
         <w:t xml:space="preserve">; </w:t>
       </w:r>
       <w:hyperlink r:id="rId15" w:tooltip="compare_all_na.m" w:history="1">
-        <w:proofErr w:type="spellStart"/>
         <w:r>
           <w:rPr>
             <w:rStyle w:val="Hyperlink"/>
@@ -7045,7 +7044,6 @@
           </w:rPr>
           <w:t>compare_all_na.m</w:t>
         </w:r>
-        <w:proofErr w:type="spellEnd"/>
       </w:hyperlink>
       <w:r>
         <w:t xml:space="preserve">; </w:t>
@@ -7203,7 +7201,7 @@
           <w:noProof/>
         </w:rPr>
         <w:drawing>
-          <wp:inline distT="0" distB="0" distL="0" distR="0" wp14:anchorId="36250ABD" wp14:editId="4F79A208">
+          <wp:inline distT="0" distB="0" distL="0" distR="0" wp14:anchorId="36250ABD" wp14:editId="20A3857F">
             <wp:extent cx="2587752" cy="1938528"/>
             <wp:effectExtent l="0" t="0" r="0" b="0"/>
             <wp:docPr id="11" name="Picture 3">
@@ -7268,16 +7266,10 @@
           <w:noProof/>
         </w:rPr>
         <w:drawing>
-          <wp:inline distT="0" distB="0" distL="0" distR="0" wp14:anchorId="02B2E807" wp14:editId="30BF09CB">
+          <wp:inline distT="0" distB="0" distL="0" distR="0" wp14:anchorId="31E711FD" wp14:editId="6217B0A0">
             <wp:extent cx="2587752" cy="1938528"/>
             <wp:effectExtent l="0" t="0" r="0" b="0"/>
-            <wp:docPr id="12" name="Picture 4">
-              <a:extLst xmlns:a="http://schemas.openxmlformats.org/drawingml/2006/main">
-                <a:ext uri="{FF2B5EF4-FFF2-40B4-BE49-F238E27FC236}">
-                  <a16:creationId xmlns:a16="http://schemas.microsoft.com/office/drawing/2014/main" id="{84748E5C-08AC-4213-A7C1-494995EB6705}"/>
-                </a:ext>
-              </a:extLst>
-            </wp:docPr>
+            <wp:docPr id="1" name="Picture 1"/>
             <wp:cNvGraphicFramePr>
               <a:graphicFrameLocks xmlns:a="http://schemas.openxmlformats.org/drawingml/2006/main" noChangeAspect="1"/>
             </wp:cNvGraphicFramePr>
@@ -7285,15 +7277,9 @@
               <a:graphicData uri="http://schemas.openxmlformats.org/drawingml/2006/picture">
                 <pic:pic xmlns:pic="http://schemas.openxmlformats.org/drawingml/2006/picture">
                   <pic:nvPicPr>
-                    <pic:cNvPr id="5" name="Picture 4">
-                      <a:extLst>
-                        <a:ext uri="{FF2B5EF4-FFF2-40B4-BE49-F238E27FC236}">
-                          <a16:creationId xmlns:a16="http://schemas.microsoft.com/office/drawing/2014/main" id="{84748E5C-08AC-4213-A7C1-494995EB6705}"/>
-                        </a:ext>
-                      </a:extLst>
-                    </pic:cNvPr>
+                    <pic:cNvPr id="0" name="Picture 1"/>
                     <pic:cNvPicPr>
-                      <a:picLocks noChangeAspect="1"/>
+                      <a:picLocks noChangeAspect="1" noChangeArrowheads="1"/>
                     </pic:cNvPicPr>
                   </pic:nvPicPr>
                   <pic:blipFill>
@@ -24245,7 +24231,7 @@
   <w:docDefaults>
     <w:rPrDefault>
       <w:rPr>
-        <w:rFonts w:asciiTheme="minorHAnsi" w:eastAsia="宋体" w:hAnsiTheme="minorHAnsi" w:cstheme="minorBidi"/>
+        <w:rFonts w:asciiTheme="minorHAnsi" w:eastAsia="SimSun" w:hAnsiTheme="minorHAnsi" w:cstheme="minorBidi"/>
         <w:sz w:val="24"/>
         <w:szCs w:val="24"/>
         <w:lang w:val="en-US" w:eastAsia="en-US" w:bidi="ar-SA"/>

</xml_diff>